<commit_message>
Updates to Charter + Scope
</commit_message>
<xml_diff>
--- a/Project_Charter.docx
+++ b/Project_Charter.docx
@@ -25,19 +25,13 @@
         <w:rPr>
           <w:color w:val="auto"/>
         </w:rPr>
-        <w:t xml:space="preserve">– Team </w:t>
+        <w:t xml:space="preserve">– </w:t>
       </w:r>
       <w:r>
         <w:rPr>
           <w:color w:val="auto"/>
         </w:rPr>
-        <w:t>IS-</w:t>
-      </w:r>
-      <w:r>
-        <w:rPr>
-          <w:color w:val="auto"/>
-        </w:rPr>
-        <w:t>187</w:t>
+        <w:t>law firm brp team</w:t>
       </w:r>
     </w:p>
     <w:tbl>
@@ -45,7 +39,7 @@
         <w:tblStyle w:val="TableGrid"/>
         <w:tblW w:w="0" w:type="auto"/>
         <w:tblCellSpacing w:w="20" w:type="dxa"/>
-        <w:tblInd w:w="1458" w:type="dxa"/>
+        <w:tblInd w:w="703" w:type="dxa"/>
         <w:tblBorders>
           <w:top w:val="inset" w:sz="6" w:space="0" w:color="auto"/>
           <w:left w:val="inset" w:sz="6" w:space="0" w:color="auto"/>
@@ -57,8 +51,8 @@
         <w:tblLook w:val="04A0"/>
       </w:tblPr>
       <w:tblGrid>
-        <w:gridCol w:w="2040"/>
-        <w:gridCol w:w="4560"/>
+        <w:gridCol w:w="2160"/>
+        <w:gridCol w:w="6210"/>
       </w:tblGrid>
       <w:tr>
         <w:trPr>
@@ -66,7 +60,7 @@
         </w:trPr>
         <w:tc>
           <w:tcPr>
-            <w:tcW w:w="1980" w:type="dxa"/>
+            <w:tcW w:w="2100" w:type="dxa"/>
           </w:tcPr>
           <w:p>
             <w:pPr>
@@ -84,7 +78,7 @@
         </w:tc>
         <w:tc>
           <w:tcPr>
-            <w:tcW w:w="4500" w:type="dxa"/>
+            <w:tcW w:w="6150" w:type="dxa"/>
           </w:tcPr>
           <w:p>
             <w:pPr>
@@ -102,7 +96,13 @@
               <w:rPr>
                 <w:rFonts w:asciiTheme="minorHAnsi" w:hAnsiTheme="minorHAnsi" w:cstheme="minorHAnsi"/>
               </w:rPr>
-              <w:t>illing Program System</w:t>
+              <w:t xml:space="preserve">illing </w:t>
+            </w:r>
+            <w:r>
+              <w:rPr>
+                <w:rFonts w:asciiTheme="minorHAnsi" w:hAnsiTheme="minorHAnsi" w:cstheme="minorHAnsi"/>
+              </w:rPr>
+              <w:t>System Program</w:t>
             </w:r>
           </w:p>
         </w:tc>
@@ -113,7 +113,7 @@
         </w:trPr>
         <w:tc>
           <w:tcPr>
-            <w:tcW w:w="1980" w:type="dxa"/>
+            <w:tcW w:w="2100" w:type="dxa"/>
           </w:tcPr>
           <w:p>
             <w:pPr>
@@ -131,7 +131,7 @@
         </w:tc>
         <w:tc>
           <w:tcPr>
-            <w:tcW w:w="4500" w:type="dxa"/>
+            <w:tcW w:w="6150" w:type="dxa"/>
           </w:tcPr>
           <w:p>
             <w:pPr>
@@ -139,6 +139,40 @@
                 <w:rFonts w:asciiTheme="minorHAnsi" w:hAnsiTheme="minorHAnsi" w:cstheme="minorHAnsi"/>
               </w:rPr>
             </w:pPr>
+            <w:r>
+              <w:rPr>
+                <w:rFonts w:asciiTheme="minorHAnsi" w:hAnsiTheme="minorHAnsi" w:cstheme="minorHAnsi"/>
+              </w:rPr>
+              <w:t xml:space="preserve">Colin Kay, Albert </w:t>
+            </w:r>
+            <w:proofErr w:type="spellStart"/>
+            <w:r>
+              <w:rPr>
+                <w:rFonts w:asciiTheme="minorHAnsi" w:hAnsiTheme="minorHAnsi" w:cstheme="minorHAnsi"/>
+              </w:rPr>
+              <w:t>Badalyan</w:t>
+            </w:r>
+            <w:proofErr w:type="spellEnd"/>
+            <w:r>
+              <w:rPr>
+                <w:rFonts w:asciiTheme="minorHAnsi" w:hAnsiTheme="minorHAnsi" w:cstheme="minorHAnsi"/>
+              </w:rPr>
+              <w:t xml:space="preserve">, Pagoda Pang,  </w:t>
+            </w:r>
+            <w:proofErr w:type="spellStart"/>
+            <w:r>
+              <w:rPr>
+                <w:rFonts w:asciiTheme="minorHAnsi" w:hAnsiTheme="minorHAnsi" w:cstheme="minorHAnsi"/>
+              </w:rPr>
+              <w:t>Kaleb</w:t>
+            </w:r>
+            <w:proofErr w:type="spellEnd"/>
+            <w:r>
+              <w:rPr>
+                <w:rFonts w:asciiTheme="minorHAnsi" w:hAnsiTheme="minorHAnsi" w:cstheme="minorHAnsi"/>
+              </w:rPr>
+              <w:t xml:space="preserve"> Martens</w:t>
+            </w:r>
           </w:p>
         </w:tc>
       </w:tr>
@@ -148,7 +182,7 @@
         </w:trPr>
         <w:tc>
           <w:tcPr>
-            <w:tcW w:w="1980" w:type="dxa"/>
+            <w:tcW w:w="2100" w:type="dxa"/>
           </w:tcPr>
           <w:p>
             <w:pPr>
@@ -166,7 +200,7 @@
         </w:tc>
         <w:tc>
           <w:tcPr>
-            <w:tcW w:w="4500" w:type="dxa"/>
+            <w:tcW w:w="6150" w:type="dxa"/>
           </w:tcPr>
           <w:p>
             <w:pPr>
@@ -174,6 +208,12 @@
                 <w:rFonts w:asciiTheme="minorHAnsi" w:hAnsiTheme="minorHAnsi" w:cstheme="minorHAnsi"/>
               </w:rPr>
             </w:pPr>
+            <w:r>
+              <w:rPr>
+                <w:rFonts w:asciiTheme="minorHAnsi" w:hAnsiTheme="minorHAnsi" w:cstheme="minorHAnsi"/>
+              </w:rPr>
+              <w:t>September 9, 2012</w:t>
+            </w:r>
           </w:p>
         </w:tc>
       </w:tr>
@@ -193,7 +233,28 @@
         <w:t>objectives</w:t>
       </w:r>
     </w:p>
-    <w:p/>
+    <w:p>
+      <w:r>
+        <w:t>The goal of this project i</w:t>
+      </w:r>
+      <w:r>
+        <w:t xml:space="preserve">s to develop a centralized billing platform for the Law Office of David R. </w:t>
+      </w:r>
+      <w:proofErr w:type="spellStart"/>
+      <w:r>
+        <w:t>Mugride</w:t>
+      </w:r>
+      <w:proofErr w:type="spellEnd"/>
+      <w:r>
+        <w:t>. To do so, a software solution will be developed with a database and simplified graphic user interface (GUI).  The software solution should reduce, or</w:t>
+      </w:r>
+      <w:r>
+        <w:t xml:space="preserve"> possibly</w:t>
+      </w:r>
+      <w:r>
+        <w:t xml:space="preserve"> eliminate, the need for a manual billing process and any discrepancies caused by dispersed billing processes. </w:t>
+      </w:r>
+    </w:p>
     <w:p>
       <w:pPr>
         <w:pStyle w:val="Heading2"/>
@@ -293,7 +354,19 @@
             <w:cnfStyle w:val="001000000000"/>
             <w:tcW w:w="3192" w:type="dxa"/>
           </w:tcPr>
-          <w:p/>
+          <w:p>
+            <w:pPr>
+              <w:rPr>
+                <w:b w:val="0"/>
+              </w:rPr>
+            </w:pPr>
+            <w:r>
+              <w:rPr>
+                <w:b w:val="0"/>
+              </w:rPr>
+              <w:t>Efficient way to bill</w:t>
+            </w:r>
+          </w:p>
         </w:tc>
         <w:tc>
           <w:tcPr>
@@ -303,6 +376,18 @@
             <w:pPr>
               <w:cnfStyle w:val="000000100000"/>
             </w:pPr>
+            <w:r>
+              <w:t xml:space="preserve">Users can </w:t>
+            </w:r>
+            <w:r>
+              <w:t>efficiently bill</w:t>
+            </w:r>
+            <w:r>
+              <w:t xml:space="preserve"> for services rendered</w:t>
+            </w:r>
+            <w:r>
+              <w:t>.</w:t>
+            </w:r>
           </w:p>
         </w:tc>
         <w:tc>
@@ -313,16 +398,46 @@
             <w:pPr>
               <w:cnfStyle w:val="000000100000"/>
             </w:pPr>
+            <w:r>
+              <w:t xml:space="preserve">Software functionality to record </w:t>
+            </w:r>
+            <w:r>
+              <w:t>various aspects for billing</w:t>
+            </w:r>
+            <w:r>
+              <w:t>.</w:t>
+            </w:r>
           </w:p>
         </w:tc>
       </w:tr>
       <w:tr>
+        <w:trPr>
+          <w:trHeight w:val="862"/>
+        </w:trPr>
         <w:tc>
           <w:tcPr>
             <w:cnfStyle w:val="001000000000"/>
             <w:tcW w:w="3192" w:type="dxa"/>
           </w:tcPr>
-          <w:p/>
+          <w:p>
+            <w:pPr>
+              <w:rPr>
+                <w:b w:val="0"/>
+              </w:rPr>
+            </w:pPr>
+            <w:r>
+              <w:rPr>
+                <w:b w:val="0"/>
+              </w:rPr>
+              <w:t xml:space="preserve">Accurately monitor </w:t>
+            </w:r>
+            <w:r>
+              <w:rPr>
+                <w:b w:val="0"/>
+              </w:rPr>
+              <w:t>compensation and expenses</w:t>
+            </w:r>
+          </w:p>
         </w:tc>
         <w:tc>
           <w:tcPr>
@@ -332,6 +447,9 @@
             <w:pPr>
               <w:cnfStyle w:val="000000000000"/>
             </w:pPr>
+            <w:r>
+              <w:t>Users can monitor and measure appropriated funds, fees, and expenses.</w:t>
+            </w:r>
           </w:p>
         </w:tc>
         <w:tc>
@@ -342,6 +460,18 @@
             <w:pPr>
               <w:cnfStyle w:val="000000000000"/>
             </w:pPr>
+            <w:r>
+              <w:t>Software functionality</w:t>
+            </w:r>
+            <w:r>
+              <w:t xml:space="preserve"> to display</w:t>
+            </w:r>
+            <w:r>
+              <w:t xml:space="preserve"> details on services provided</w:t>
+            </w:r>
+            <w:r>
+              <w:t>.</w:t>
+            </w:r>
           </w:p>
         </w:tc>
       </w:tr>
@@ -354,7 +484,19 @@
             <w:cnfStyle w:val="001000000000"/>
             <w:tcW w:w="3192" w:type="dxa"/>
           </w:tcPr>
-          <w:p/>
+          <w:p>
+            <w:pPr>
+              <w:rPr>
+                <w:b w:val="0"/>
+              </w:rPr>
+            </w:pPr>
+            <w:r>
+              <w:rPr>
+                <w:b w:val="0"/>
+              </w:rPr>
+              <w:t>Eliminating multiple forms for billing</w:t>
+            </w:r>
+          </w:p>
         </w:tc>
         <w:tc>
           <w:tcPr>
@@ -364,6 +506,9 @@
             <w:pPr>
               <w:cnfStyle w:val="000000100000"/>
             </w:pPr>
+            <w:r>
+              <w:t xml:space="preserve">Users can perform billing tasks in a centralized platform. </w:t>
+            </w:r>
           </w:p>
         </w:tc>
         <w:tc>
@@ -374,6 +519,18 @@
             <w:pPr>
               <w:cnfStyle w:val="000000100000"/>
             </w:pPr>
+            <w:r>
+              <w:t xml:space="preserve">Software functionality to record, display, and </w:t>
+            </w:r>
+            <w:r>
+              <w:t xml:space="preserve">render </w:t>
+            </w:r>
+            <w:r>
+              <w:t>report</w:t>
+            </w:r>
+            <w:r>
+              <w:t xml:space="preserve">s for billing </w:t>
+            </w:r>
           </w:p>
         </w:tc>
       </w:tr>
@@ -401,8 +558,8 @@
       </w:tblPr>
       <w:tblGrid>
         <w:gridCol w:w="3192"/>
-        <w:gridCol w:w="3192"/>
-        <w:gridCol w:w="3192"/>
+        <w:gridCol w:w="2586"/>
+        <w:gridCol w:w="3798"/>
       </w:tblGrid>
       <w:tr>
         <w:trPr>
@@ -430,7 +587,7 @@
         </w:tc>
         <w:tc>
           <w:tcPr>
-            <w:tcW w:w="3192" w:type="dxa"/>
+            <w:tcW w:w="2586" w:type="dxa"/>
           </w:tcPr>
           <w:p>
             <w:pPr>
@@ -450,7 +607,7 @@
         </w:tc>
         <w:tc>
           <w:tcPr>
-            <w:tcW w:w="3192" w:type="dxa"/>
+            <w:tcW w:w="3798" w:type="dxa"/>
           </w:tcPr>
           <w:p>
             <w:pPr>
@@ -478,26 +635,58 @@
             <w:cnfStyle w:val="001000000000"/>
             <w:tcW w:w="3192" w:type="dxa"/>
           </w:tcPr>
-          <w:p/>
-        </w:tc>
-        <w:tc>
-          <w:tcPr>
-            <w:tcW w:w="3192" w:type="dxa"/>
+          <w:p>
+            <w:pPr>
+              <w:rPr>
+                <w:b w:val="0"/>
+              </w:rPr>
+            </w:pPr>
+            <w:r>
+              <w:rPr>
+                <w:b w:val="0"/>
+              </w:rPr>
+              <w:t xml:space="preserve">Dr. </w:t>
+            </w:r>
+            <w:proofErr w:type="spellStart"/>
+            <w:r>
+              <w:rPr>
+                <w:b w:val="0"/>
+              </w:rPr>
+              <w:t>Ojoung</w:t>
+            </w:r>
+            <w:proofErr w:type="spellEnd"/>
+            <w:r>
+              <w:rPr>
+                <w:b w:val="0"/>
+              </w:rPr>
+              <w:t xml:space="preserve"> Kwon</w:t>
+            </w:r>
+          </w:p>
+        </w:tc>
+        <w:tc>
+          <w:tcPr>
+            <w:tcW w:w="2586" w:type="dxa"/>
           </w:tcPr>
           <w:p>
             <w:pPr>
               <w:cnfStyle w:val="000000100000"/>
             </w:pPr>
-          </w:p>
-        </w:tc>
-        <w:tc>
-          <w:tcPr>
-            <w:tcW w:w="3192" w:type="dxa"/>
+            <w:r>
+              <w:t>Instructor</w:t>
+            </w:r>
+          </w:p>
+        </w:tc>
+        <w:tc>
+          <w:tcPr>
+            <w:tcW w:w="3798" w:type="dxa"/>
           </w:tcPr>
           <w:p>
             <w:pPr>
               <w:cnfStyle w:val="000000100000"/>
             </w:pPr>
+            <w:r>
+              <w:t>Monitor the project and team and provide external resources</w:t>
+            </w:r>
           </w:p>
         </w:tc>
       </w:tr>
@@ -507,26 +696,52 @@
             <w:cnfStyle w:val="001000000000"/>
             <w:tcW w:w="3192" w:type="dxa"/>
           </w:tcPr>
-          <w:p/>
-        </w:tc>
-        <w:tc>
-          <w:tcPr>
-            <w:tcW w:w="3192" w:type="dxa"/>
+          <w:p>
+            <w:pPr>
+              <w:rPr>
+                <w:b w:val="0"/>
+              </w:rPr>
+            </w:pPr>
+            <w:r>
+              <w:rPr>
+                <w:b w:val="0"/>
+              </w:rPr>
+              <w:t xml:space="preserve">James </w:t>
+            </w:r>
+            <w:proofErr w:type="spellStart"/>
+            <w:r>
+              <w:rPr>
+                <w:b w:val="0"/>
+              </w:rPr>
+              <w:t>Mugridge</w:t>
+            </w:r>
+            <w:proofErr w:type="spellEnd"/>
+          </w:p>
+        </w:tc>
+        <w:tc>
+          <w:tcPr>
+            <w:tcW w:w="2586" w:type="dxa"/>
           </w:tcPr>
           <w:p>
             <w:pPr>
               <w:cnfStyle w:val="000000000000"/>
             </w:pPr>
-          </w:p>
-        </w:tc>
-        <w:tc>
-          <w:tcPr>
-            <w:tcW w:w="3192" w:type="dxa"/>
+            <w:r>
+              <w:t>Sponsor</w:t>
+            </w:r>
+          </w:p>
+        </w:tc>
+        <w:tc>
+          <w:tcPr>
+            <w:tcW w:w="3798" w:type="dxa"/>
           </w:tcPr>
           <w:p>
             <w:pPr>
               <w:cnfStyle w:val="000000000000"/>
             </w:pPr>
+            <w:r>
+              <w:t>Monitor the project and provide the team with information required for the project</w:t>
+            </w:r>
           </w:p>
         </w:tc>
       </w:tr>
@@ -539,26 +754,255 @@
             <w:cnfStyle w:val="001000000000"/>
             <w:tcW w:w="3192" w:type="dxa"/>
           </w:tcPr>
-          <w:p/>
-        </w:tc>
-        <w:tc>
-          <w:tcPr>
+          <w:p>
+            <w:pPr>
+              <w:rPr>
+                <w:b w:val="0"/>
+              </w:rPr>
+            </w:pPr>
+            <w:r>
+              <w:rPr>
+                <w:b w:val="0"/>
+              </w:rPr>
+              <w:t>Tim Bartell</w:t>
+            </w:r>
+          </w:p>
+        </w:tc>
+        <w:tc>
+          <w:tcPr>
+            <w:tcW w:w="2586" w:type="dxa"/>
+          </w:tcPr>
+          <w:p>
+            <w:pPr>
+              <w:cnfStyle w:val="000000100000"/>
+            </w:pPr>
+            <w:r>
+              <w:t>Sponsor</w:t>
+            </w:r>
+          </w:p>
+        </w:tc>
+        <w:tc>
+          <w:tcPr>
+            <w:tcW w:w="3798" w:type="dxa"/>
+          </w:tcPr>
+          <w:p>
+            <w:pPr>
+              <w:cnfStyle w:val="000000100000"/>
+            </w:pPr>
+            <w:r>
+              <w:t>Monitor the project and provide the team with information required for the project</w:t>
+            </w:r>
+          </w:p>
+        </w:tc>
+      </w:tr>
+      <w:tr>
+        <w:tc>
+          <w:tcPr>
+            <w:cnfStyle w:val="001000000000"/>
             <w:tcW w:w="3192" w:type="dxa"/>
           </w:tcPr>
           <w:p>
             <w:pPr>
+              <w:rPr>
+                <w:b w:val="0"/>
+              </w:rPr>
+            </w:pPr>
+            <w:r>
+              <w:rPr>
+                <w:b w:val="0"/>
+              </w:rPr>
+              <w:t>Colin Kay</w:t>
+            </w:r>
+          </w:p>
+        </w:tc>
+        <w:tc>
+          <w:tcPr>
+            <w:tcW w:w="2586" w:type="dxa"/>
+          </w:tcPr>
+          <w:p>
+            <w:pPr>
+              <w:cnfStyle w:val="000000000000"/>
+            </w:pPr>
+            <w:r>
+              <w:t>Project Manager</w:t>
+            </w:r>
+          </w:p>
+        </w:tc>
+        <w:tc>
+          <w:tcPr>
+            <w:tcW w:w="3798" w:type="dxa"/>
+          </w:tcPr>
+          <w:p>
+            <w:pPr>
+              <w:cnfStyle w:val="000000000000"/>
+            </w:pPr>
+            <w:r>
+              <w:t>Manage project; provide team with structure and support system</w:t>
+            </w:r>
+          </w:p>
+        </w:tc>
+      </w:tr>
+      <w:tr>
+        <w:trPr>
+          <w:cnfStyle w:val="000000100000"/>
+        </w:trPr>
+        <w:tc>
+          <w:tcPr>
+            <w:cnfStyle w:val="001000000000"/>
+            <w:tcW w:w="3192" w:type="dxa"/>
+          </w:tcPr>
+          <w:p>
+            <w:pPr>
+              <w:rPr>
+                <w:b w:val="0"/>
+              </w:rPr>
+            </w:pPr>
+            <w:r>
+              <w:rPr>
+                <w:b w:val="0"/>
+              </w:rPr>
+              <w:t xml:space="preserve">Albert </w:t>
+            </w:r>
+            <w:proofErr w:type="spellStart"/>
+            <w:r>
+              <w:rPr>
+                <w:b w:val="0"/>
+              </w:rPr>
+              <w:t>Badalyan</w:t>
+            </w:r>
+            <w:proofErr w:type="spellEnd"/>
+          </w:p>
+        </w:tc>
+        <w:tc>
+          <w:tcPr>
+            <w:tcW w:w="2586" w:type="dxa"/>
+          </w:tcPr>
+          <w:p>
+            <w:pPr>
               <w:cnfStyle w:val="000000100000"/>
             </w:pPr>
-          </w:p>
-        </w:tc>
-        <w:tc>
-          <w:tcPr>
+            <w:r>
+              <w:t>Database Administrator</w:t>
+            </w:r>
+          </w:p>
+        </w:tc>
+        <w:tc>
+          <w:tcPr>
+            <w:tcW w:w="3798" w:type="dxa"/>
+          </w:tcPr>
+          <w:p>
+            <w:pPr>
+              <w:cnfStyle w:val="000000100000"/>
+            </w:pPr>
+            <w:r>
+              <w:t>Develop a relational database and manage functionality</w:t>
+            </w:r>
+          </w:p>
+        </w:tc>
+      </w:tr>
+      <w:tr>
+        <w:tc>
+          <w:tcPr>
+            <w:cnfStyle w:val="001000000000"/>
             <w:tcW w:w="3192" w:type="dxa"/>
           </w:tcPr>
           <w:p>
             <w:pPr>
+              <w:rPr>
+                <w:b w:val="0"/>
+              </w:rPr>
+            </w:pPr>
+            <w:r>
+              <w:rPr>
+                <w:b w:val="0"/>
+              </w:rPr>
+              <w:lastRenderedPageBreak/>
+              <w:t>Pagoda Pang</w:t>
+            </w:r>
+          </w:p>
+        </w:tc>
+        <w:tc>
+          <w:tcPr>
+            <w:tcW w:w="2586" w:type="dxa"/>
+          </w:tcPr>
+          <w:p>
+            <w:pPr>
+              <w:cnfStyle w:val="000000000000"/>
+            </w:pPr>
+            <w:r>
+              <w:t>Documenter/Technical Writer</w:t>
+            </w:r>
+          </w:p>
+        </w:tc>
+        <w:tc>
+          <w:tcPr>
+            <w:tcW w:w="3798" w:type="dxa"/>
+          </w:tcPr>
+          <w:p>
+            <w:pPr>
+              <w:cnfStyle w:val="000000000000"/>
+            </w:pPr>
+            <w:r>
+              <w:t>Document project details and technical features/functionality</w:t>
+            </w:r>
+          </w:p>
+        </w:tc>
+      </w:tr>
+      <w:tr>
+        <w:trPr>
+          <w:cnfStyle w:val="000000100000"/>
+        </w:trPr>
+        <w:tc>
+          <w:tcPr>
+            <w:cnfStyle w:val="001000000000"/>
+            <w:tcW w:w="3192" w:type="dxa"/>
+          </w:tcPr>
+          <w:p>
+            <w:pPr>
+              <w:rPr>
+                <w:b w:val="0"/>
+              </w:rPr>
+            </w:pPr>
+            <w:proofErr w:type="spellStart"/>
+            <w:r>
+              <w:rPr>
+                <w:b w:val="0"/>
+              </w:rPr>
+              <w:t>Kaleb</w:t>
+            </w:r>
+            <w:proofErr w:type="spellEnd"/>
+            <w:r>
+              <w:rPr>
+                <w:b w:val="0"/>
+              </w:rPr>
+              <w:t xml:space="preserve"> Martens</w:t>
+            </w:r>
+          </w:p>
+        </w:tc>
+        <w:tc>
+          <w:tcPr>
+            <w:tcW w:w="2586" w:type="dxa"/>
+          </w:tcPr>
+          <w:p>
+            <w:pPr>
               <w:cnfStyle w:val="000000100000"/>
             </w:pPr>
+            <w:r>
+              <w:t>GUI Developer</w:t>
+            </w:r>
+          </w:p>
+        </w:tc>
+        <w:tc>
+          <w:tcPr>
+            <w:tcW w:w="3798" w:type="dxa"/>
+          </w:tcPr>
+          <w:p>
+            <w:pPr>
+              <w:cnfStyle w:val="000000100000"/>
+            </w:pPr>
+            <w:r>
+              <w:t>Develop/design GUI</w:t>
+            </w:r>
           </w:p>
         </w:tc>
       </w:tr>
@@ -579,6 +1023,22 @@
         </w:rPr>
         <w:t>Consent &amp; Signatures</w:t>
       </w:r>
+    </w:p>
+    <w:p>
+      <w:pPr>
+        <w:pBdr>
+          <w:bottom w:val="single" w:sz="12" w:space="1" w:color="auto"/>
+        </w:pBdr>
+        <w:spacing w:after="0" w:line="240" w:lineRule="auto"/>
+      </w:pPr>
+    </w:p>
+    <w:p>
+      <w:pPr>
+        <w:pBdr>
+          <w:bottom w:val="single" w:sz="12" w:space="1" w:color="auto"/>
+        </w:pBdr>
+        <w:spacing w:after="0" w:line="240" w:lineRule="auto"/>
+      </w:pPr>
     </w:p>
     <w:p>
       <w:pPr>
@@ -603,7 +1063,25 @@
           <w:sz w:val="20"/>
           <w:szCs w:val="20"/>
         </w:rPr>
-        <w:t>&lt;Name&gt;, &lt;Position&gt;</w:t>
+        <w:t xml:space="preserve">Dr. </w:t>
+      </w:r>
+      <w:proofErr w:type="spellStart"/>
+      <w:r>
+        <w:rPr>
+          <w:rFonts w:asciiTheme="minorHAnsi" w:hAnsiTheme="minorHAnsi" w:cstheme="minorHAnsi"/>
+          <w:sz w:val="20"/>
+          <w:szCs w:val="20"/>
+        </w:rPr>
+        <w:t>Ojoung</w:t>
+      </w:r>
+      <w:proofErr w:type="spellEnd"/>
+      <w:r>
+        <w:rPr>
+          <w:rFonts w:asciiTheme="minorHAnsi" w:hAnsiTheme="minorHAnsi" w:cstheme="minorHAnsi"/>
+          <w:sz w:val="20"/>
+          <w:szCs w:val="20"/>
+        </w:rPr>
+        <w:t xml:space="preserve"> Kwon, Instructor</w:t>
       </w:r>
       <w:r>
         <w:rPr>
@@ -666,68 +1144,101 @@
     </w:p>
     <w:p>
       <w:pPr>
+        <w:pBdr>
+          <w:bottom w:val="single" w:sz="12" w:space="1" w:color="auto"/>
+        </w:pBdr>
         <w:spacing w:after="0" w:line="240" w:lineRule="auto"/>
-        <w:rPr>
-          <w:rFonts w:asciiTheme="minorHAnsi" w:hAnsiTheme="minorHAnsi" w:cstheme="minorHAnsi"/>
-          <w:sz w:val="20"/>
-          <w:szCs w:val="20"/>
-        </w:rPr>
       </w:pPr>
-      <w:r>
-        <w:rPr>
-          <w:rFonts w:asciiTheme="minorHAnsi" w:hAnsiTheme="minorHAnsi" w:cstheme="minorHAnsi"/>
-          <w:sz w:val="20"/>
-          <w:szCs w:val="20"/>
-        </w:rPr>
-        <w:t>&lt;Name&gt;, &lt;Position&gt;</w:t>
-      </w:r>
-      <w:r>
-        <w:rPr>
-          <w:rFonts w:asciiTheme="minorHAnsi" w:hAnsiTheme="minorHAnsi" w:cstheme="minorHAnsi"/>
-          <w:sz w:val="20"/>
-          <w:szCs w:val="20"/>
-        </w:rPr>
-        <w:tab/>
-      </w:r>
-      <w:r>
-        <w:rPr>
-          <w:rFonts w:asciiTheme="minorHAnsi" w:hAnsiTheme="minorHAnsi" w:cstheme="minorHAnsi"/>
-          <w:sz w:val="20"/>
-          <w:szCs w:val="20"/>
-        </w:rPr>
-        <w:tab/>
-      </w:r>
-      <w:r>
-        <w:rPr>
-          <w:rFonts w:asciiTheme="minorHAnsi" w:hAnsiTheme="minorHAnsi" w:cstheme="minorHAnsi"/>
-          <w:sz w:val="20"/>
-          <w:szCs w:val="20"/>
-        </w:rPr>
-        <w:tab/>
-      </w:r>
-      <w:r>
-        <w:rPr>
-          <w:rFonts w:asciiTheme="minorHAnsi" w:hAnsiTheme="minorHAnsi" w:cstheme="minorHAnsi"/>
-          <w:sz w:val="20"/>
-          <w:szCs w:val="20"/>
-        </w:rPr>
-        <w:tab/>
-      </w:r>
-      <w:r>
-        <w:rPr>
-          <w:rFonts w:asciiTheme="minorHAnsi" w:hAnsiTheme="minorHAnsi" w:cstheme="minorHAnsi"/>
-          <w:sz w:val="20"/>
-          <w:szCs w:val="20"/>
-        </w:rPr>
-        <w:tab/>
-      </w:r>
-      <w:r>
-        <w:rPr>
-          <w:rFonts w:asciiTheme="minorHAnsi" w:hAnsiTheme="minorHAnsi" w:cstheme="minorHAnsi"/>
-          <w:sz w:val="20"/>
-          <w:szCs w:val="20"/>
-        </w:rPr>
-        <w:tab/>
+    </w:p>
+    <w:p>
+      <w:pPr>
+        <w:spacing w:after="0" w:line="240" w:lineRule="auto"/>
+        <w:rPr>
+          <w:rFonts w:asciiTheme="minorHAnsi" w:hAnsiTheme="minorHAnsi" w:cstheme="minorHAnsi"/>
+          <w:sz w:val="20"/>
+          <w:szCs w:val="20"/>
+        </w:rPr>
+      </w:pPr>
+      <w:r>
+        <w:rPr>
+          <w:rFonts w:asciiTheme="minorHAnsi" w:hAnsiTheme="minorHAnsi" w:cstheme="minorHAnsi"/>
+          <w:sz w:val="20"/>
+          <w:szCs w:val="20"/>
+        </w:rPr>
+        <w:t xml:space="preserve">James </w:t>
+      </w:r>
+      <w:proofErr w:type="spellStart"/>
+      <w:r>
+        <w:rPr>
+          <w:rFonts w:asciiTheme="minorHAnsi" w:hAnsiTheme="minorHAnsi" w:cstheme="minorHAnsi"/>
+          <w:sz w:val="20"/>
+          <w:szCs w:val="20"/>
+        </w:rPr>
+        <w:t>Mugridge</w:t>
+      </w:r>
+      <w:proofErr w:type="spellEnd"/>
+      <w:r>
+        <w:rPr>
+          <w:rFonts w:asciiTheme="minorHAnsi" w:hAnsiTheme="minorHAnsi" w:cstheme="minorHAnsi"/>
+          <w:sz w:val="20"/>
+          <w:szCs w:val="20"/>
+        </w:rPr>
+        <w:t>, Project Sponsor</w:t>
+      </w:r>
+      <w:r>
+        <w:rPr>
+          <w:rFonts w:asciiTheme="minorHAnsi" w:hAnsiTheme="minorHAnsi" w:cstheme="minorHAnsi"/>
+          <w:sz w:val="20"/>
+          <w:szCs w:val="20"/>
+        </w:rPr>
+        <w:tab/>
+      </w:r>
+      <w:r>
+        <w:rPr>
+          <w:rFonts w:asciiTheme="minorHAnsi" w:hAnsiTheme="minorHAnsi" w:cstheme="minorHAnsi"/>
+          <w:sz w:val="20"/>
+          <w:szCs w:val="20"/>
+        </w:rPr>
+        <w:tab/>
+      </w:r>
+      <w:r>
+        <w:rPr>
+          <w:rFonts w:asciiTheme="minorHAnsi" w:hAnsiTheme="minorHAnsi" w:cstheme="minorHAnsi"/>
+          <w:sz w:val="20"/>
+          <w:szCs w:val="20"/>
+        </w:rPr>
+        <w:tab/>
+      </w:r>
+      <w:r>
+        <w:rPr>
+          <w:rFonts w:asciiTheme="minorHAnsi" w:hAnsiTheme="minorHAnsi" w:cstheme="minorHAnsi"/>
+          <w:sz w:val="20"/>
+          <w:szCs w:val="20"/>
+        </w:rPr>
+        <w:tab/>
+      </w:r>
+      <w:r>
+        <w:rPr>
+          <w:rFonts w:asciiTheme="minorHAnsi" w:hAnsiTheme="minorHAnsi" w:cstheme="minorHAnsi"/>
+          <w:sz w:val="20"/>
+          <w:szCs w:val="20"/>
+        </w:rPr>
+        <w:tab/>
+      </w:r>
+      <w:r>
+        <w:rPr>
+          <w:rFonts w:asciiTheme="minorHAnsi" w:hAnsiTheme="minorHAnsi" w:cstheme="minorHAnsi"/>
+          <w:sz w:val="20"/>
+          <w:szCs w:val="20"/>
+        </w:rPr>
+        <w:tab/>
+      </w:r>
+      <w:r>
+        <w:rPr>
+          <w:rFonts w:asciiTheme="minorHAnsi" w:hAnsiTheme="minorHAnsi" w:cstheme="minorHAnsi"/>
+          <w:sz w:val="20"/>
+          <w:szCs w:val="20"/>
+        </w:rPr>
         <w:t>Date</w:t>
       </w:r>
     </w:p>
@@ -742,68 +1253,83 @@
     </w:p>
     <w:p>
       <w:pPr>
+        <w:pBdr>
+          <w:bottom w:val="single" w:sz="12" w:space="1" w:color="auto"/>
+        </w:pBdr>
         <w:spacing w:after="0" w:line="240" w:lineRule="auto"/>
-        <w:rPr>
-          <w:rFonts w:asciiTheme="minorHAnsi" w:hAnsiTheme="minorHAnsi" w:cstheme="minorHAnsi"/>
-          <w:sz w:val="20"/>
-          <w:szCs w:val="20"/>
-        </w:rPr>
       </w:pPr>
-      <w:r>
-        <w:rPr>
-          <w:rFonts w:asciiTheme="minorHAnsi" w:hAnsiTheme="minorHAnsi" w:cstheme="minorHAnsi"/>
-          <w:sz w:val="20"/>
-          <w:szCs w:val="20"/>
-        </w:rPr>
-        <w:t>&lt;Name&gt;, &lt;Position&gt;</w:t>
-      </w:r>
-      <w:r>
-        <w:rPr>
-          <w:rFonts w:asciiTheme="minorHAnsi" w:hAnsiTheme="minorHAnsi" w:cstheme="minorHAnsi"/>
-          <w:sz w:val="20"/>
-          <w:szCs w:val="20"/>
-        </w:rPr>
-        <w:tab/>
-      </w:r>
-      <w:r>
-        <w:rPr>
-          <w:rFonts w:asciiTheme="minorHAnsi" w:hAnsiTheme="minorHAnsi" w:cstheme="minorHAnsi"/>
-          <w:sz w:val="20"/>
-          <w:szCs w:val="20"/>
-        </w:rPr>
-        <w:tab/>
-      </w:r>
-      <w:r>
-        <w:rPr>
-          <w:rFonts w:asciiTheme="minorHAnsi" w:hAnsiTheme="minorHAnsi" w:cstheme="minorHAnsi"/>
-          <w:sz w:val="20"/>
-          <w:szCs w:val="20"/>
-        </w:rPr>
-        <w:tab/>
-      </w:r>
-      <w:r>
-        <w:rPr>
-          <w:rFonts w:asciiTheme="minorHAnsi" w:hAnsiTheme="minorHAnsi" w:cstheme="minorHAnsi"/>
-          <w:sz w:val="20"/>
-          <w:szCs w:val="20"/>
-        </w:rPr>
-        <w:tab/>
-      </w:r>
-      <w:r>
-        <w:rPr>
-          <w:rFonts w:asciiTheme="minorHAnsi" w:hAnsiTheme="minorHAnsi" w:cstheme="minorHAnsi"/>
-          <w:sz w:val="20"/>
-          <w:szCs w:val="20"/>
-        </w:rPr>
-        <w:tab/>
-      </w:r>
-      <w:r>
-        <w:rPr>
-          <w:rFonts w:asciiTheme="minorHAnsi" w:hAnsiTheme="minorHAnsi" w:cstheme="minorHAnsi"/>
-          <w:sz w:val="20"/>
-          <w:szCs w:val="20"/>
-        </w:rPr>
-        <w:tab/>
+    </w:p>
+    <w:p>
+      <w:pPr>
+        <w:spacing w:after="0" w:line="240" w:lineRule="auto"/>
+        <w:rPr>
+          <w:rFonts w:asciiTheme="minorHAnsi" w:hAnsiTheme="minorHAnsi" w:cstheme="minorHAnsi"/>
+          <w:sz w:val="20"/>
+          <w:szCs w:val="20"/>
+        </w:rPr>
+      </w:pPr>
+      <w:r>
+        <w:rPr>
+          <w:rFonts w:asciiTheme="minorHAnsi" w:hAnsiTheme="minorHAnsi" w:cstheme="minorHAnsi"/>
+          <w:sz w:val="20"/>
+          <w:szCs w:val="20"/>
+        </w:rPr>
+        <w:t>Tim Bartell, Project Sponsor</w:t>
+      </w:r>
+      <w:r>
+        <w:rPr>
+          <w:rFonts w:asciiTheme="minorHAnsi" w:hAnsiTheme="minorHAnsi" w:cstheme="minorHAnsi"/>
+          <w:sz w:val="20"/>
+          <w:szCs w:val="20"/>
+        </w:rPr>
+        <w:tab/>
+      </w:r>
+      <w:r>
+        <w:rPr>
+          <w:rFonts w:asciiTheme="minorHAnsi" w:hAnsiTheme="minorHAnsi" w:cstheme="minorHAnsi"/>
+          <w:sz w:val="20"/>
+          <w:szCs w:val="20"/>
+        </w:rPr>
+        <w:tab/>
+      </w:r>
+      <w:r>
+        <w:rPr>
+          <w:rFonts w:asciiTheme="minorHAnsi" w:hAnsiTheme="minorHAnsi" w:cstheme="minorHAnsi"/>
+          <w:sz w:val="20"/>
+          <w:szCs w:val="20"/>
+        </w:rPr>
+        <w:tab/>
+      </w:r>
+      <w:r>
+        <w:rPr>
+          <w:rFonts w:asciiTheme="minorHAnsi" w:hAnsiTheme="minorHAnsi" w:cstheme="minorHAnsi"/>
+          <w:sz w:val="20"/>
+          <w:szCs w:val="20"/>
+        </w:rPr>
+        <w:tab/>
+      </w:r>
+      <w:r>
+        <w:rPr>
+          <w:rFonts w:asciiTheme="minorHAnsi" w:hAnsiTheme="minorHAnsi" w:cstheme="minorHAnsi"/>
+          <w:sz w:val="20"/>
+          <w:szCs w:val="20"/>
+        </w:rPr>
+        <w:tab/>
+      </w:r>
+      <w:r>
+        <w:rPr>
+          <w:rFonts w:asciiTheme="minorHAnsi" w:hAnsiTheme="minorHAnsi" w:cstheme="minorHAnsi"/>
+          <w:sz w:val="20"/>
+          <w:szCs w:val="20"/>
+        </w:rPr>
+        <w:tab/>
+      </w:r>
+      <w:r>
+        <w:rPr>
+          <w:rFonts w:asciiTheme="minorHAnsi" w:hAnsiTheme="minorHAnsi" w:cstheme="minorHAnsi"/>
+          <w:sz w:val="20"/>
+          <w:szCs w:val="20"/>
+        </w:rPr>
         <w:t>Date</w:t>
       </w:r>
     </w:p>
@@ -818,20 +1344,28 @@
     </w:p>
     <w:p>
       <w:pPr>
+        <w:pBdr>
+          <w:bottom w:val="single" w:sz="12" w:space="1" w:color="auto"/>
+        </w:pBdr>
         <w:spacing w:after="0" w:line="240" w:lineRule="auto"/>
-        <w:rPr>
-          <w:rFonts w:asciiTheme="minorHAnsi" w:hAnsiTheme="minorHAnsi" w:cstheme="minorHAnsi"/>
-          <w:sz w:val="20"/>
-          <w:szCs w:val="20"/>
-        </w:rPr>
       </w:pPr>
-      <w:r>
-        <w:rPr>
-          <w:rFonts w:asciiTheme="minorHAnsi" w:hAnsiTheme="minorHAnsi" w:cstheme="minorHAnsi"/>
-          <w:sz w:val="20"/>
-          <w:szCs w:val="20"/>
-        </w:rPr>
-        <w:t>&lt;Name&gt;, &lt;Position&gt;</w:t>
+    </w:p>
+    <w:p>
+      <w:pPr>
+        <w:spacing w:after="0" w:line="240" w:lineRule="auto"/>
+        <w:rPr>
+          <w:rFonts w:asciiTheme="minorHAnsi" w:hAnsiTheme="minorHAnsi" w:cstheme="minorHAnsi"/>
+          <w:sz w:val="20"/>
+          <w:szCs w:val="20"/>
+        </w:rPr>
+      </w:pPr>
+      <w:r>
+        <w:rPr>
+          <w:rFonts w:asciiTheme="minorHAnsi" w:hAnsiTheme="minorHAnsi" w:cstheme="minorHAnsi"/>
+          <w:sz w:val="20"/>
+          <w:szCs w:val="20"/>
+        </w:rPr>
+        <w:t>Colin Kay, Project Manager</w:t>
       </w:r>
       <w:r>
         <w:rPr>
@@ -894,68 +1428,93 @@
     </w:p>
     <w:p>
       <w:pPr>
+        <w:pBdr>
+          <w:bottom w:val="single" w:sz="12" w:space="1" w:color="auto"/>
+        </w:pBdr>
         <w:spacing w:after="0" w:line="240" w:lineRule="auto"/>
-        <w:rPr>
-          <w:rFonts w:asciiTheme="minorHAnsi" w:hAnsiTheme="minorHAnsi" w:cstheme="minorHAnsi"/>
-          <w:sz w:val="20"/>
-          <w:szCs w:val="20"/>
-        </w:rPr>
       </w:pPr>
-      <w:r>
-        <w:rPr>
-          <w:rFonts w:asciiTheme="minorHAnsi" w:hAnsiTheme="minorHAnsi" w:cstheme="minorHAnsi"/>
-          <w:sz w:val="20"/>
-          <w:szCs w:val="20"/>
-        </w:rPr>
-        <w:t>&lt;Name&gt;, &lt;Position&gt;</w:t>
-      </w:r>
-      <w:r>
-        <w:rPr>
-          <w:rFonts w:asciiTheme="minorHAnsi" w:hAnsiTheme="minorHAnsi" w:cstheme="minorHAnsi"/>
-          <w:sz w:val="20"/>
-          <w:szCs w:val="20"/>
-        </w:rPr>
-        <w:tab/>
-      </w:r>
-      <w:r>
-        <w:rPr>
-          <w:rFonts w:asciiTheme="minorHAnsi" w:hAnsiTheme="minorHAnsi" w:cstheme="minorHAnsi"/>
-          <w:sz w:val="20"/>
-          <w:szCs w:val="20"/>
-        </w:rPr>
-        <w:tab/>
-      </w:r>
-      <w:r>
-        <w:rPr>
-          <w:rFonts w:asciiTheme="minorHAnsi" w:hAnsiTheme="minorHAnsi" w:cstheme="minorHAnsi"/>
-          <w:sz w:val="20"/>
-          <w:szCs w:val="20"/>
-        </w:rPr>
-        <w:tab/>
-      </w:r>
-      <w:r>
-        <w:rPr>
-          <w:rFonts w:asciiTheme="minorHAnsi" w:hAnsiTheme="minorHAnsi" w:cstheme="minorHAnsi"/>
-          <w:sz w:val="20"/>
-          <w:szCs w:val="20"/>
-        </w:rPr>
-        <w:tab/>
-      </w:r>
-      <w:r>
-        <w:rPr>
-          <w:rFonts w:asciiTheme="minorHAnsi" w:hAnsiTheme="minorHAnsi" w:cstheme="minorHAnsi"/>
-          <w:sz w:val="20"/>
-          <w:szCs w:val="20"/>
-        </w:rPr>
-        <w:tab/>
-      </w:r>
-      <w:r>
-        <w:rPr>
-          <w:rFonts w:asciiTheme="minorHAnsi" w:hAnsiTheme="minorHAnsi" w:cstheme="minorHAnsi"/>
-          <w:sz w:val="20"/>
-          <w:szCs w:val="20"/>
-        </w:rPr>
-        <w:tab/>
+    </w:p>
+    <w:p>
+      <w:pPr>
+        <w:spacing w:after="0" w:line="240" w:lineRule="auto"/>
+        <w:rPr>
+          <w:rFonts w:asciiTheme="minorHAnsi" w:hAnsiTheme="minorHAnsi" w:cstheme="minorHAnsi"/>
+          <w:sz w:val="20"/>
+          <w:szCs w:val="20"/>
+        </w:rPr>
+      </w:pPr>
+      <w:r>
+        <w:rPr>
+          <w:rFonts w:asciiTheme="minorHAnsi" w:hAnsiTheme="minorHAnsi" w:cstheme="minorHAnsi"/>
+          <w:sz w:val="20"/>
+          <w:szCs w:val="20"/>
+        </w:rPr>
+        <w:t xml:space="preserve">Albert </w:t>
+      </w:r>
+      <w:proofErr w:type="spellStart"/>
+      <w:r>
+        <w:rPr>
+          <w:rFonts w:asciiTheme="minorHAnsi" w:hAnsiTheme="minorHAnsi" w:cstheme="minorHAnsi"/>
+          <w:sz w:val="20"/>
+          <w:szCs w:val="20"/>
+        </w:rPr>
+        <w:t>Badalyan</w:t>
+      </w:r>
+      <w:proofErr w:type="spellEnd"/>
+      <w:r>
+        <w:rPr>
+          <w:rFonts w:asciiTheme="minorHAnsi" w:hAnsiTheme="minorHAnsi" w:cstheme="minorHAnsi"/>
+          <w:sz w:val="20"/>
+          <w:szCs w:val="20"/>
+        </w:rPr>
+        <w:t>, Database Administrator</w:t>
+      </w:r>
+      <w:r>
+        <w:rPr>
+          <w:rFonts w:asciiTheme="minorHAnsi" w:hAnsiTheme="minorHAnsi" w:cstheme="minorHAnsi"/>
+          <w:sz w:val="20"/>
+          <w:szCs w:val="20"/>
+        </w:rPr>
+        <w:tab/>
+      </w:r>
+      <w:r>
+        <w:rPr>
+          <w:rFonts w:asciiTheme="minorHAnsi" w:hAnsiTheme="minorHAnsi" w:cstheme="minorHAnsi"/>
+          <w:sz w:val="20"/>
+          <w:szCs w:val="20"/>
+        </w:rPr>
+        <w:tab/>
+      </w:r>
+      <w:r>
+        <w:rPr>
+          <w:rFonts w:asciiTheme="minorHAnsi" w:hAnsiTheme="minorHAnsi" w:cstheme="minorHAnsi"/>
+          <w:sz w:val="20"/>
+          <w:szCs w:val="20"/>
+        </w:rPr>
+        <w:tab/>
+      </w:r>
+      <w:r>
+        <w:rPr>
+          <w:rFonts w:asciiTheme="minorHAnsi" w:hAnsiTheme="minorHAnsi" w:cstheme="minorHAnsi"/>
+          <w:sz w:val="20"/>
+          <w:szCs w:val="20"/>
+        </w:rPr>
+        <w:tab/>
+      </w:r>
+      <w:r>
+        <w:rPr>
+          <w:rFonts w:asciiTheme="minorHAnsi" w:hAnsiTheme="minorHAnsi" w:cstheme="minorHAnsi"/>
+          <w:sz w:val="20"/>
+          <w:szCs w:val="20"/>
+        </w:rPr>
+        <w:tab/>
+      </w:r>
+      <w:r>
+        <w:rPr>
+          <w:rFonts w:asciiTheme="minorHAnsi" w:hAnsiTheme="minorHAnsi" w:cstheme="minorHAnsi"/>
+          <w:sz w:val="20"/>
+          <w:szCs w:val="20"/>
+        </w:rPr>
         <w:t>Date</w:t>
       </w:r>
     </w:p>
@@ -970,72 +1529,188 @@
     </w:p>
     <w:p>
       <w:pPr>
+        <w:pBdr>
+          <w:bottom w:val="single" w:sz="12" w:space="1" w:color="auto"/>
+        </w:pBdr>
         <w:spacing w:after="0" w:line="240" w:lineRule="auto"/>
-        <w:rPr>
-          <w:rFonts w:asciiTheme="minorHAnsi" w:hAnsiTheme="minorHAnsi" w:cstheme="minorHAnsi"/>
-          <w:sz w:val="20"/>
-          <w:szCs w:val="20"/>
-        </w:rPr>
       </w:pPr>
-      <w:r>
-        <w:rPr>
-          <w:rFonts w:asciiTheme="minorHAnsi" w:hAnsiTheme="minorHAnsi" w:cstheme="minorHAnsi"/>
-          <w:sz w:val="20"/>
-          <w:szCs w:val="20"/>
-        </w:rPr>
-        <w:t>&lt;Name&gt;, &lt;Position&gt;</w:t>
-      </w:r>
-      <w:r>
-        <w:rPr>
-          <w:rFonts w:asciiTheme="minorHAnsi" w:hAnsiTheme="minorHAnsi" w:cstheme="minorHAnsi"/>
-          <w:sz w:val="20"/>
-          <w:szCs w:val="20"/>
-        </w:rPr>
-        <w:tab/>
-      </w:r>
-      <w:r>
-        <w:rPr>
-          <w:rFonts w:asciiTheme="minorHAnsi" w:hAnsiTheme="minorHAnsi" w:cstheme="minorHAnsi"/>
-          <w:sz w:val="20"/>
-          <w:szCs w:val="20"/>
-        </w:rPr>
-        <w:tab/>
-      </w:r>
-      <w:r>
-        <w:rPr>
-          <w:rFonts w:asciiTheme="minorHAnsi" w:hAnsiTheme="minorHAnsi" w:cstheme="minorHAnsi"/>
-          <w:sz w:val="20"/>
-          <w:szCs w:val="20"/>
-        </w:rPr>
-        <w:tab/>
-      </w:r>
-      <w:r>
-        <w:rPr>
-          <w:rFonts w:asciiTheme="minorHAnsi" w:hAnsiTheme="minorHAnsi" w:cstheme="minorHAnsi"/>
-          <w:sz w:val="20"/>
-          <w:szCs w:val="20"/>
-        </w:rPr>
-        <w:tab/>
-      </w:r>
-      <w:r>
-        <w:rPr>
-          <w:rFonts w:asciiTheme="minorHAnsi" w:hAnsiTheme="minorHAnsi" w:cstheme="minorHAnsi"/>
-          <w:sz w:val="20"/>
-          <w:szCs w:val="20"/>
-        </w:rPr>
-        <w:tab/>
-      </w:r>
-      <w:r>
-        <w:rPr>
-          <w:rFonts w:asciiTheme="minorHAnsi" w:hAnsiTheme="minorHAnsi" w:cstheme="minorHAnsi"/>
-          <w:sz w:val="20"/>
-          <w:szCs w:val="20"/>
-        </w:rPr>
-        <w:tab/>
+    </w:p>
+    <w:p>
+      <w:pPr>
+        <w:spacing w:after="0" w:line="240" w:lineRule="auto"/>
+        <w:rPr>
+          <w:rFonts w:asciiTheme="minorHAnsi" w:hAnsiTheme="minorHAnsi" w:cstheme="minorHAnsi"/>
+          <w:sz w:val="20"/>
+          <w:szCs w:val="20"/>
+        </w:rPr>
+      </w:pPr>
+      <w:r>
+        <w:rPr>
+          <w:rFonts w:asciiTheme="minorHAnsi" w:hAnsiTheme="minorHAnsi" w:cstheme="minorHAnsi"/>
+          <w:sz w:val="20"/>
+          <w:szCs w:val="20"/>
+        </w:rPr>
+        <w:t xml:space="preserve">Pagoda Pang, </w:t>
+      </w:r>
+      <w:r>
+        <w:rPr>
+          <w:rFonts w:asciiTheme="minorHAnsi" w:hAnsiTheme="minorHAnsi" w:cstheme="minorHAnsi"/>
+          <w:sz w:val="20"/>
+          <w:szCs w:val="20"/>
+        </w:rPr>
+        <w:t>Documenter/Technical Writer</w:t>
+      </w:r>
+      <w:r>
+        <w:rPr>
+          <w:rFonts w:asciiTheme="minorHAnsi" w:hAnsiTheme="minorHAnsi" w:cstheme="minorHAnsi"/>
+          <w:sz w:val="20"/>
+          <w:szCs w:val="20"/>
+        </w:rPr>
+        <w:tab/>
+      </w:r>
+      <w:r>
+        <w:rPr>
+          <w:rFonts w:asciiTheme="minorHAnsi" w:hAnsiTheme="minorHAnsi" w:cstheme="minorHAnsi"/>
+          <w:sz w:val="20"/>
+          <w:szCs w:val="20"/>
+        </w:rPr>
+        <w:tab/>
+      </w:r>
+      <w:r>
+        <w:rPr>
+          <w:rFonts w:asciiTheme="minorHAnsi" w:hAnsiTheme="minorHAnsi" w:cstheme="minorHAnsi"/>
+          <w:sz w:val="20"/>
+          <w:szCs w:val="20"/>
+        </w:rPr>
+        <w:tab/>
+      </w:r>
+      <w:r>
+        <w:rPr>
+          <w:rFonts w:asciiTheme="minorHAnsi" w:hAnsiTheme="minorHAnsi" w:cstheme="minorHAnsi"/>
+          <w:sz w:val="20"/>
+          <w:szCs w:val="20"/>
+        </w:rPr>
+        <w:tab/>
+      </w:r>
+      <w:r>
+        <w:rPr>
+          <w:rFonts w:asciiTheme="minorHAnsi" w:hAnsiTheme="minorHAnsi" w:cstheme="minorHAnsi"/>
+          <w:sz w:val="20"/>
+          <w:szCs w:val="20"/>
+        </w:rPr>
+        <w:tab/>
+      </w:r>
+      <w:r>
+        <w:rPr>
+          <w:rFonts w:asciiTheme="minorHAnsi" w:hAnsiTheme="minorHAnsi" w:cstheme="minorHAnsi"/>
+          <w:sz w:val="20"/>
+          <w:szCs w:val="20"/>
+        </w:rPr>
         <w:t>Date</w:t>
       </w:r>
     </w:p>
     <w:p/>
+    <w:p>
+      <w:pPr>
+        <w:pBdr>
+          <w:bottom w:val="single" w:sz="12" w:space="1" w:color="auto"/>
+        </w:pBdr>
+        <w:spacing w:after="0" w:line="240" w:lineRule="auto"/>
+      </w:pPr>
+    </w:p>
+    <w:p>
+      <w:pPr>
+        <w:pBdr>
+          <w:bottom w:val="single" w:sz="12" w:space="1" w:color="auto"/>
+        </w:pBdr>
+        <w:spacing w:after="0" w:line="240" w:lineRule="auto"/>
+      </w:pPr>
+    </w:p>
+    <w:p>
+      <w:pPr>
+        <w:spacing w:after="0" w:line="240" w:lineRule="auto"/>
+        <w:rPr>
+          <w:rFonts w:asciiTheme="minorHAnsi" w:hAnsiTheme="minorHAnsi" w:cstheme="minorHAnsi"/>
+          <w:sz w:val="20"/>
+          <w:szCs w:val="20"/>
+        </w:rPr>
+      </w:pPr>
+      <w:proofErr w:type="spellStart"/>
+      <w:r>
+        <w:rPr>
+          <w:rFonts w:asciiTheme="minorHAnsi" w:hAnsiTheme="minorHAnsi" w:cstheme="minorHAnsi"/>
+          <w:sz w:val="20"/>
+          <w:szCs w:val="20"/>
+        </w:rPr>
+        <w:t>Kaleb</w:t>
+      </w:r>
+      <w:proofErr w:type="spellEnd"/>
+      <w:r>
+        <w:rPr>
+          <w:rFonts w:asciiTheme="minorHAnsi" w:hAnsiTheme="minorHAnsi" w:cstheme="minorHAnsi"/>
+          <w:sz w:val="20"/>
+          <w:szCs w:val="20"/>
+        </w:rPr>
+        <w:t xml:space="preserve"> Martens, </w:t>
+      </w:r>
+      <w:r>
+        <w:rPr>
+          <w:rFonts w:asciiTheme="minorHAnsi" w:hAnsiTheme="minorHAnsi" w:cstheme="minorHAnsi"/>
+          <w:sz w:val="20"/>
+          <w:szCs w:val="20"/>
+        </w:rPr>
+        <w:t>GUI Developer</w:t>
+      </w:r>
+      <w:r>
+        <w:rPr>
+          <w:rFonts w:asciiTheme="minorHAnsi" w:hAnsiTheme="minorHAnsi" w:cstheme="minorHAnsi"/>
+          <w:sz w:val="20"/>
+          <w:szCs w:val="20"/>
+        </w:rPr>
+        <w:tab/>
+      </w:r>
+      <w:r>
+        <w:rPr>
+          <w:rFonts w:asciiTheme="minorHAnsi" w:hAnsiTheme="minorHAnsi" w:cstheme="minorHAnsi"/>
+          <w:sz w:val="20"/>
+          <w:szCs w:val="20"/>
+        </w:rPr>
+        <w:tab/>
+      </w:r>
+      <w:r>
+        <w:rPr>
+          <w:rFonts w:asciiTheme="minorHAnsi" w:hAnsiTheme="minorHAnsi" w:cstheme="minorHAnsi"/>
+          <w:sz w:val="20"/>
+          <w:szCs w:val="20"/>
+        </w:rPr>
+        <w:tab/>
+      </w:r>
+      <w:r>
+        <w:rPr>
+          <w:rFonts w:asciiTheme="minorHAnsi" w:hAnsiTheme="minorHAnsi" w:cstheme="minorHAnsi"/>
+          <w:sz w:val="20"/>
+          <w:szCs w:val="20"/>
+        </w:rPr>
+        <w:tab/>
+      </w:r>
+      <w:r>
+        <w:rPr>
+          <w:rFonts w:asciiTheme="minorHAnsi" w:hAnsiTheme="minorHAnsi" w:cstheme="minorHAnsi"/>
+          <w:sz w:val="20"/>
+          <w:szCs w:val="20"/>
+        </w:rPr>
+        <w:tab/>
+      </w:r>
+      <w:r>
+        <w:rPr>
+          <w:rFonts w:asciiTheme="minorHAnsi" w:hAnsiTheme="minorHAnsi" w:cstheme="minorHAnsi"/>
+          <w:sz w:val="20"/>
+          <w:szCs w:val="20"/>
+        </w:rPr>
+        <w:tab/>
+        <w:t>Date</w:t>
+      </w:r>
+    </w:p>
     <w:p/>
     <w:p/>
     <w:sectPr>

</xml_diff>